<commit_message>
Lab 5 & 6 update
</commit_message>
<xml_diff>
--- a/Practical 5.docx
+++ b/Practical 5.docx
@@ -99,18 +99,7 @@
           <w:sz w:val="22"/>
           <w:szCs w:val="22"/>
         </w:rPr>
-        <w:t>It uses extra space in prop</w:t>
-      </w:r>
-      <w:bookmarkStart w:id="0" w:name="_GoBack"/>
-      <w:bookmarkEnd w:id="0"/>
-      <w:r>
-        <w:rPr>
-          <w:rFonts w:ascii="Arial" w:hAnsi="Arial" w:cs="Arial"/>
-          <w:color w:val="000000"/>
-          <w:sz w:val="22"/>
-          <w:szCs w:val="22"/>
-        </w:rPr>
-        <w:t>ortion to the size of the input</w:t>
+        <w:t>It uses extra space in proportion to the size of the input</w:t>
       </w:r>
     </w:p>
     <w:p>
@@ -259,241 +248,6 @@
       </w:r>
     </w:p>
     <w:p/>
-    <w:p/>
-    <w:tbl>
-      <w:tblPr>
-        <w:tblStyle w:val="TableGrid"/>
-        <w:tblW w:w="0" w:type="auto"/>
-        <w:tblLook w:val="04A0" w:firstRow="1" w:lastRow="0" w:firstColumn="1" w:lastColumn="0" w:noHBand="0" w:noVBand="1"/>
-      </w:tblPr>
-      <w:tblGrid>
-        <w:gridCol w:w="2215"/>
-        <w:gridCol w:w="1554"/>
-        <w:gridCol w:w="1559"/>
-        <w:gridCol w:w="1843"/>
-        <w:gridCol w:w="1839"/>
-      </w:tblGrid>
-      <w:tr>
-        <w:tc>
-          <w:tcPr>
-            <w:tcW w:w="2215" w:type="dxa"/>
-          </w:tcPr>
-          <w:p>
-            <w:r>
-              <w:t xml:space="preserve">Input size </w:t>
-            </w:r>
-          </w:p>
-        </w:tc>
-        <w:tc>
-          <w:tcPr>
-            <w:tcW w:w="1554" w:type="dxa"/>
-          </w:tcPr>
-          <w:p>
-            <w:r>
-              <w:t>10</w:t>
-            </w:r>
-          </w:p>
-        </w:tc>
-        <w:tc>
-          <w:tcPr>
-            <w:tcW w:w="1559" w:type="dxa"/>
-          </w:tcPr>
-          <w:p>
-            <w:r>
-              <w:t>100</w:t>
-            </w:r>
-          </w:p>
-        </w:tc>
-        <w:tc>
-          <w:tcPr>
-            <w:tcW w:w="1843" w:type="dxa"/>
-          </w:tcPr>
-          <w:p>
-            <w:r>
-              <w:t>1000</w:t>
-            </w:r>
-          </w:p>
-        </w:tc>
-        <w:tc>
-          <w:tcPr>
-            <w:tcW w:w="1839" w:type="dxa"/>
-          </w:tcPr>
-          <w:p>
-            <w:r>
-              <w:t>10000</w:t>
-            </w:r>
-          </w:p>
-        </w:tc>
-      </w:tr>
-      <w:tr>
-        <w:tc>
-          <w:tcPr>
-            <w:tcW w:w="2215" w:type="dxa"/>
-          </w:tcPr>
-          <w:p>
-            <w:r>
-              <w:t xml:space="preserve"> </w:t>
-            </w:r>
-          </w:p>
-        </w:tc>
-        <w:tc>
-          <w:tcPr>
-            <w:tcW w:w="1554" w:type="dxa"/>
-          </w:tcPr>
-          <w:p/>
-        </w:tc>
-        <w:tc>
-          <w:tcPr>
-            <w:tcW w:w="1559" w:type="dxa"/>
-          </w:tcPr>
-          <w:p/>
-        </w:tc>
-        <w:tc>
-          <w:tcPr>
-            <w:tcW w:w="1843" w:type="dxa"/>
-          </w:tcPr>
-          <w:p/>
-        </w:tc>
-        <w:tc>
-          <w:tcPr>
-            <w:tcW w:w="1839" w:type="dxa"/>
-          </w:tcPr>
-          <w:p/>
-        </w:tc>
-      </w:tr>
-      <w:tr>
-        <w:tc>
-          <w:tcPr>
-            <w:tcW w:w="2215" w:type="dxa"/>
-          </w:tcPr>
-          <w:p>
-            <w:r>
-              <w:t>Insertion Sort</w:t>
-            </w:r>
-          </w:p>
-        </w:tc>
-        <w:tc>
-          <w:tcPr>
-            <w:tcW w:w="1554" w:type="dxa"/>
-          </w:tcPr>
-          <w:p>
-            <w:pPr>
-              <w:rPr>
-                <w:rFonts w:ascii="Menlo" w:hAnsi="Menlo" w:cs="Menlo"/>
-                <w:color w:val="000000"/>
-                <w:lang w:val="en-US"/>
-              </w:rPr>
-            </w:pPr>
-            <w:r>
-              <w:rPr>
-                <w:rFonts w:ascii="Menlo" w:hAnsi="Menlo" w:cs="Menlo"/>
-                <w:color w:val="000000"/>
-                <w:lang w:val="en-US"/>
-              </w:rPr>
-              <w:t>31</w:t>
-            </w:r>
-            <w:r>
-              <w:rPr>
-                <w:rFonts w:ascii="Menlo" w:hAnsi="Menlo" w:cs="Menlo"/>
-                <w:color w:val="000000"/>
-                <w:lang w:val="en-US"/>
-              </w:rPr>
-              <w:t>6</w:t>
-            </w:r>
-          </w:p>
-        </w:tc>
-        <w:tc>
-          <w:tcPr>
-            <w:tcW w:w="1559" w:type="dxa"/>
-          </w:tcPr>
-          <w:p>
-            <w:r>
-              <w:t>340</w:t>
-            </w:r>
-          </w:p>
-        </w:tc>
-        <w:tc>
-          <w:tcPr>
-            <w:tcW w:w="1843" w:type="dxa"/>
-          </w:tcPr>
-          <w:p>
-            <w:r>
-              <w:t>388</w:t>
-            </w:r>
-          </w:p>
-        </w:tc>
-        <w:tc>
-          <w:tcPr>
-            <w:tcW w:w="1839" w:type="dxa"/>
-          </w:tcPr>
-          <w:p>
-            <w:r>
-              <w:t>670</w:t>
-            </w:r>
-          </w:p>
-        </w:tc>
-      </w:tr>
-      <w:tr>
-        <w:tc>
-          <w:tcPr>
-            <w:tcW w:w="2215" w:type="dxa"/>
-          </w:tcPr>
-          <w:p>
-            <w:proofErr w:type="spellStart"/>
-            <w:r>
-              <w:t>MergeSort</w:t>
-            </w:r>
-            <w:proofErr w:type="spellEnd"/>
-          </w:p>
-        </w:tc>
-        <w:tc>
-          <w:tcPr>
-            <w:tcW w:w="1554" w:type="dxa"/>
-          </w:tcPr>
-          <w:p>
-            <w:r>
-              <w:t>350</w:t>
-            </w:r>
-          </w:p>
-        </w:tc>
-        <w:tc>
-          <w:tcPr>
-            <w:tcW w:w="1559" w:type="dxa"/>
-          </w:tcPr>
-          <w:p>
-            <w:r>
-              <w:t>380</w:t>
-            </w:r>
-          </w:p>
-        </w:tc>
-        <w:tc>
-          <w:tcPr>
-            <w:tcW w:w="1843" w:type="dxa"/>
-          </w:tcPr>
-          <w:p>
-            <w:r>
-              <w:t>628</w:t>
-            </w:r>
-          </w:p>
-        </w:tc>
-        <w:tc>
-          <w:tcPr>
-            <w:tcW w:w="1839" w:type="dxa"/>
-          </w:tcPr>
-          <w:p>
-            <w:r>
-              <w:t>838</w:t>
-            </w:r>
-          </w:p>
-        </w:tc>
-      </w:tr>
-    </w:tbl>
-    <w:p/>
-    <w:p/>
-    <w:p/>
-    <w:p/>
-    <w:p/>
-    <w:p/>
     <w:p>
       <w:r>
         <w:rPr>
@@ -501,9 +255,9 @@
         </w:rPr>
         <w:drawing>
           <wp:inline distT="0" distB="0" distL="0" distR="0">
-            <wp:extent cx="5461000" cy="3149600"/>
-            <wp:effectExtent l="0" t="0" r="0" b="0"/>
-            <wp:docPr id="2" name="Picture 2"/>
+            <wp:extent cx="4179063" cy="1251484"/>
+            <wp:effectExtent l="0" t="0" r="0" b="6350"/>
+            <wp:docPr id="3" name="Picture 3"/>
             <wp:cNvGraphicFramePr>
               <a:graphicFrameLocks xmlns:a="http://schemas.openxmlformats.org/drawingml/2006/main" noChangeAspect="1"/>
             </wp:cNvGraphicFramePr>
@@ -511,7 +265,7 @@
               <a:graphicData uri="http://schemas.openxmlformats.org/drawingml/2006/picture">
                 <pic:pic xmlns:pic="http://schemas.openxmlformats.org/drawingml/2006/picture">
                   <pic:nvPicPr>
-                    <pic:cNvPr id="2" name="Screenshot 2020-05-01 at 14.54.56.png"/>
+                    <pic:cNvPr id="3" name="Screenshot 2020-05-04 at 17.21.46.png"/>
                     <pic:cNvPicPr/>
                   </pic:nvPicPr>
                   <pic:blipFill>
@@ -529,7 +283,7 @@
                   <pic:spPr>
                     <a:xfrm>
                       <a:off x="0" y="0"/>
-                      <a:ext cx="5461000" cy="3149600"/>
+                      <a:ext cx="4194961" cy="1256245"/>
                     </a:xfrm>
                     <a:prstGeom prst="rect">
                       <a:avLst/>
@@ -543,13 +297,111 @@
       </w:r>
     </w:p>
     <w:p/>
+    <w:p/>
     <w:p>
       <w:r>
+        <w:rPr>
+          <w:noProof/>
+        </w:rPr>
+        <w:drawing>
+          <wp:inline distT="0" distB="0" distL="0" distR="0">
+            <wp:extent cx="3471992" cy="2461188"/>
+            <wp:effectExtent l="0" t="0" r="0" b="3175"/>
+            <wp:docPr id="1" name="Picture 1"/>
+            <wp:cNvGraphicFramePr>
+              <a:graphicFrameLocks xmlns:a="http://schemas.openxmlformats.org/drawingml/2006/main" noChangeAspect="1"/>
+            </wp:cNvGraphicFramePr>
+            <a:graphic xmlns:a="http://schemas.openxmlformats.org/drawingml/2006/main">
+              <a:graphicData uri="http://schemas.openxmlformats.org/drawingml/2006/picture">
+                <pic:pic xmlns:pic="http://schemas.openxmlformats.org/drawingml/2006/picture">
+                  <pic:nvPicPr>
+                    <pic:cNvPr id="1" name="Screenshot 2020-05-04 at 17.21.29.png"/>
+                    <pic:cNvPicPr/>
+                  </pic:nvPicPr>
+                  <pic:blipFill>
+                    <a:blip r:embed="rId6" cstate="print">
+                      <a:extLst>
+                        <a:ext uri="{28A0092B-C50C-407E-A947-70E740481C1C}">
+                          <a14:useLocalDpi xmlns:a14="http://schemas.microsoft.com/office/drawing/2010/main" val="0"/>
+                        </a:ext>
+                      </a:extLst>
+                    </a:blip>
+                    <a:stretch>
+                      <a:fillRect/>
+                    </a:stretch>
+                  </pic:blipFill>
+                  <pic:spPr>
+                    <a:xfrm>
+                      <a:off x="0" y="0"/>
+                      <a:ext cx="3477063" cy="2464783"/>
+                    </a:xfrm>
+                    <a:prstGeom prst="rect">
+                      <a:avLst/>
+                    </a:prstGeom>
+                  </pic:spPr>
+                </pic:pic>
+              </a:graphicData>
+            </a:graphic>
+          </wp:inline>
+        </w:drawing>
+      </w:r>
+    </w:p>
+    <w:p/>
+    <w:p/>
+    <w:p/>
+    <w:p/>
+    <w:p/>
+    <w:p>
+      <w:r>
+        <w:lastRenderedPageBreak/>
         <w:t xml:space="preserve">As we can see from the results, </w:t>
       </w:r>
       <w:r>
-        <w:t xml:space="preserve">insertion sort is always faster than merge sort for all input sizes. </w:t>
-      </w:r>
+        <w:t>insertion sort is always faster than merge sort</w:t>
+      </w:r>
+      <w:r>
+        <w:t xml:space="preserve"> and merge sort enhanced </w:t>
+      </w:r>
+      <w:r>
+        <w:t xml:space="preserve"> for all input sizes. </w:t>
+      </w:r>
+      <w:r>
+        <w:t xml:space="preserve">Insertion sort has a fast best-case running time and is a of good sorting algorithms to use. This is evident in the graph. For the testing I used a random, unsorted array, but for when the input list is mostly sorted, insertion sort can work even better. Since the array sizes weren’t extremely big either, insertion sort works better as it has far fewer operations per single exchange. The results for </w:t>
+      </w:r>
+      <w:proofErr w:type="spellStart"/>
+      <w:r>
+        <w:t>mergeSortEnhanced</w:t>
+      </w:r>
+      <w:proofErr w:type="spellEnd"/>
+      <w:r>
+        <w:t xml:space="preserve"> were not far off </w:t>
+      </w:r>
+      <w:proofErr w:type="spellStart"/>
+      <w:r>
+        <w:t>mergeSort</w:t>
+      </w:r>
+      <w:proofErr w:type="spellEnd"/>
+      <w:r>
+        <w:t xml:space="preserve">, as the times were pretty close as we can see from the data. </w:t>
+      </w:r>
+      <w:proofErr w:type="spellStart"/>
+      <w:r>
+        <w:t>mergeSortEnhanced</w:t>
+      </w:r>
+      <w:proofErr w:type="spellEnd"/>
+      <w:r>
+        <w:t xml:space="preserve"> used </w:t>
+      </w:r>
+      <w:proofErr w:type="spellStart"/>
+      <w:r>
+        <w:t>insertionSort</w:t>
+      </w:r>
+      <w:proofErr w:type="spellEnd"/>
+      <w:r>
+        <w:t xml:space="preserve"> within its code to make it more effective. </w:t>
+      </w:r>
+      <w:bookmarkStart w:id="0" w:name="_GoBack"/>
+      <w:bookmarkEnd w:id="0"/>
     </w:p>
     <w:sectPr>
       <w:pgSz w:w="11900" w:h="16840"/>

</xml_diff>